<commit_message>
extra shit voor api
</commit_message>
<xml_diff>
--- a/Induvidueel Project.docx
+++ b/Induvidueel Project.docx
@@ -849,23 +849,7 @@
                 <w:noProof/>
                 <w:lang w:val="en-US"/>
               </w:rPr>
-              <w:t>Back-e</w:t>
-            </w:r>
-            <w:r>
-              <w:rPr>
-                <w:rStyle w:val="Hyperlink"/>
-                <w:noProof/>
-                <w:lang w:val="en-US"/>
-              </w:rPr>
-              <w:t>n</w:t>
-            </w:r>
-            <w:r>
-              <w:rPr>
-                <w:rStyle w:val="Hyperlink"/>
-                <w:noProof/>
-                <w:lang w:val="en-US"/>
-              </w:rPr>
-              <w:t>d</w:t>
+              <w:t>Back-end</w:t>
             </w:r>
             <w:r>
               <w:rPr>
@@ -3081,7 +3065,7 @@
           <w:noProof/>
         </w:rPr>
         <w:drawing>
-          <wp:inline distT="0" distB="0" distL="0" distR="0" wp14:anchorId="27E3A03A" wp14:editId="5941BE35">
+          <wp:inline distT="0" distB="0" distL="0" distR="0" wp14:anchorId="5725F2F6" wp14:editId="1640C4CF">
             <wp:extent cx="5760720" cy="2519045"/>
             <wp:effectExtent l="0" t="0" r="0" b="0"/>
             <wp:docPr id="236509003" name="Afbeelding 1" descr="Afbeelding met tekst, schermopname, diagram, nummer&#10;&#10;Automatisch gegenereerde beschrijving"/>
@@ -3116,6 +3100,12 @@
           </wp:inline>
         </w:drawing>
       </w:r>
+      <w:r>
+        <w:rPr>
+          <w:lang w:val="en-US"/>
+        </w:rPr>
+        <w:br w:type="page"/>
+      </w:r>
     </w:p>
     <w:p>
       <w:pPr>
@@ -3129,29 +3119,140 @@
         <w:rPr>
           <w:lang w:val="en-US"/>
         </w:rPr>
+        <w:lastRenderedPageBreak/>
         <w:t>Front-end</w:t>
       </w:r>
       <w:bookmarkEnd w:id="7"/>
     </w:p>
     <w:p>
       <w:pPr>
+        <w:pStyle w:val="Kop3"/>
+      </w:pPr>
+      <w:r>
+        <w:t>Thymeleaf</w:t>
+      </w:r>
+    </w:p>
+    <w:p>
+      <w:r>
+        <w:t>Aan de v</w:t>
+      </w:r>
+      <w:r>
+        <w:t>oorkant wordt er gebruik</w:t>
+      </w:r>
+      <w:r>
+        <w:t xml:space="preserve"> gemaakt</w:t>
+      </w:r>
+      <w:r>
+        <w:t xml:space="preserve"> van een templating systeem genaamd Thymeleaf. </w:t>
+      </w:r>
+      <w:r>
         <w:rPr>
           <w:lang w:val="en-US"/>
         </w:rPr>
+        <w:t xml:space="preserve">With modules for Spring Framework, a host of integrations with your </w:t>
+      </w:r>
+      <w:proofErr w:type="spellStart"/>
+      <w:r>
+        <w:rPr>
+          <w:lang w:val="en-US"/>
+        </w:rPr>
+        <w:t>favourite</w:t>
+      </w:r>
+      <w:proofErr w:type="spellEnd"/>
+      <w:r>
+        <w:rPr>
+          <w:lang w:val="en-US"/>
+        </w:rPr>
+        <w:t xml:space="preserve"> tools, and the ability to plug in your own functionality, Thymeleaf is ideal for modern-day HTML5 JVM web development</w:t>
+      </w:r>
+      <w:r>
+        <w:rPr>
+          <w:lang w:val="en-US"/>
+        </w:rPr>
+        <w:t xml:space="preserve"> </w:t>
+      </w:r>
+      <w:sdt>
+        <w:sdtPr>
+          <w:rPr>
+            <w:lang w:val="en-US"/>
+          </w:rPr>
+          <w:id w:val="-1976903533"/>
+          <w:citation/>
+        </w:sdtPr>
+        <w:sdtContent>
+          <w:r>
+            <w:rPr>
+              <w:lang w:val="en-US"/>
+            </w:rPr>
+            <w:fldChar w:fldCharType="begin"/>
+          </w:r>
+          <w:r>
+            <w:rPr>
+              <w:lang w:val="en-US"/>
+            </w:rPr>
+            <w:instrText xml:space="preserve">CITATION The23 \l 1043 </w:instrText>
+          </w:r>
+          <w:r>
+            <w:rPr>
+              <w:lang w:val="en-US"/>
+            </w:rPr>
+            <w:fldChar w:fldCharType="separate"/>
+          </w:r>
+          <w:r>
+            <w:rPr>
+              <w:noProof/>
+              <w:lang w:val="en-US"/>
+            </w:rPr>
+            <w:t>(TheThymeleafTeam, 2023)</w:t>
+          </w:r>
+          <w:r>
+            <w:rPr>
+              <w:lang w:val="en-US"/>
+            </w:rPr>
+            <w:fldChar w:fldCharType="end"/>
+          </w:r>
+        </w:sdtContent>
+      </w:sdt>
+      <w:r>
+        <w:rPr>
+          <w:lang w:val="en-US"/>
+        </w:rPr>
+        <w:t xml:space="preserve">.  </w:t>
+      </w:r>
+      <w:r>
+        <w:t xml:space="preserve">Deze keuze is gemaakt met verschillende reden. Thymeleaf is simpel te integreren in een spring boot applicatie. De documentatie van Thymeleaf in combinatie met spring boot is uitgebreid en makkelijk te begrijpen. </w:t>
+      </w:r>
+    </w:p>
+    <w:p>
+      <w:pPr>
+        <w:pStyle w:val="Kop3"/>
       </w:pPr>
+      <w:r>
+        <w:t>React-native</w:t>
+      </w:r>
+    </w:p>
+    <w:p>
+      <w:r>
+        <w:t>Door externe van</w:t>
+      </w:r>
+      <w:r>
+        <w:t xml:space="preserve"> dit project wordt het verzoek ingediend om ook te kijken naar </w:t>
+      </w:r>
+      <w:proofErr w:type="spellStart"/>
+      <w:r>
+        <w:t>React</w:t>
+      </w:r>
+      <w:proofErr w:type="spellEnd"/>
+      <w:r>
+        <w:t>-native</w:t>
+      </w:r>
     </w:p>
     <w:p>
       <w:pPr>
         <w:pStyle w:val="Kop2"/>
-        <w:rPr>
-          <w:lang w:val="en-US"/>
-        </w:rPr>
       </w:pPr>
       <w:bookmarkStart w:id="8" w:name="_Toc150522220"/>
       <w:r>
-        <w:rPr>
-          <w:lang w:val="en-US"/>
-        </w:rPr>
         <w:t>Back-end</w:t>
       </w:r>
       <w:bookmarkEnd w:id="8"/>
@@ -3168,7 +3269,6 @@
         <w:rPr>
           <w:lang w:val="en-US"/>
         </w:rPr>
-        <w:lastRenderedPageBreak/>
         <w:t>Springboot</w:t>
       </w:r>
       <w:bookmarkEnd w:id="9"/>
@@ -3317,82 +3417,40 @@
         <w:t xml:space="preserve"> is belangrijk voor de ontwikkeling het project. Dit zorgt er namelijk voor dat er geen fouten zijn in de code door middel van het runnen van Unit-Testen voor het uploaden. </w:t>
       </w:r>
       <w:r>
-        <w:t xml:space="preserve">De video hieronder laat goed zien hoe je een Spring Boot applicatie kan laten runnen met </w:t>
-      </w:r>
-      <w:r>
-        <w:t xml:space="preserve">CI-CD </w:t>
-      </w:r>
-      <w:r>
-        <w:t>in GitHub.</w:t>
+        <w:t>De video hieronder laat goed zien hoe je een Spring Boot applicatie kan laten runnen met CI-CD in GitHub.</w:t>
       </w:r>
     </w:p>
     <w:p>
-      <w:pPr>
-        <w:rPr>
-          <w:lang w:val="en-US"/>
-        </w:rPr>
-      </w:pPr>
       <w:hyperlink r:id="rId10" w:history="1">
         <w:r>
           <w:rPr>
             <w:rStyle w:val="Hyperlink"/>
-            <w:lang w:val="en-US"/>
           </w:rPr>
-          <w:t>https://www.yo</w:t>
-        </w:r>
-        <w:r>
-          <w:rPr>
-            <w:rStyle w:val="Hyperlink"/>
-            <w:lang w:val="en-US"/>
-          </w:rPr>
-          <w:t>u</w:t>
-        </w:r>
-        <w:r>
-          <w:rPr>
-            <w:rStyle w:val="Hyperlink"/>
-            <w:lang w:val="en-US"/>
-          </w:rPr>
-          <w:t>tube.com/watch?v=6vavl15ZbFo</w:t>
+          <w:t>https://www.youtube.com/watch?v=6vavl15ZbFo</w:t>
         </w:r>
       </w:hyperlink>
     </w:p>
+    <w:p/>
     <w:p>
-      <w:pPr>
-        <w:rPr>
-          <w:lang w:val="en-US"/>
-        </w:rPr>
-      </w:pPr>
-    </w:p>
-    <w:p>
-      <w:pPr>
-        <w:rPr>
-          <w:lang w:val="en-US"/>
-        </w:rPr>
-      </w:pPr>
-      <w:r>
-        <w:rPr>
-          <w:lang w:val="en-US"/>
-        </w:rPr>
+      <w:r>
         <w:br w:type="page"/>
       </w:r>
     </w:p>
     <w:sdt>
       <w:sdtPr>
+        <w:rPr>
+          <w:caps w:val="0"/>
+          <w:color w:val="auto"/>
+          <w:spacing w:val="0"/>
+          <w:sz w:val="20"/>
+          <w:szCs w:val="20"/>
+        </w:rPr>
         <w:id w:val="-1204015193"/>
         <w:docPartObj>
           <w:docPartGallery w:val="Bibliographies"/>
           <w:docPartUnique/>
         </w:docPartObj>
       </w:sdtPr>
-      <w:sdtEndPr>
-        <w:rPr>
-          <w:caps w:val="0"/>
-          <w:color w:val="auto"/>
-          <w:spacing w:val="0"/>
-          <w:sz w:val="20"/>
-          <w:szCs w:val="20"/>
-        </w:rPr>
-      </w:sdtEndPr>
       <w:sdtContent>
         <w:p>
           <w:pPr>
@@ -5065,7 +5123,7 @@
     <b:Title>Oauth2</b:Title>
     <b:InternetSiteTitle>Oauth2</b:InternetSiteTitle>
     <b:URL>https://oauth.net/2/</b:URL>
-    <b:RefOrder>2</b:RefOrder>
+    <b:RefOrder>3</b:RefOrder>
   </b:Source>
   <b:Source>
     <b:Tag>VMw</b:Tag>
@@ -5083,6 +5141,27 @@
     <b:Title>spring.io</b:Title>
     <b:InternetSiteTitle>spring.io</b:InternetSiteTitle>
     <b:URL>https://spring.io/</b:URL>
+    <b:RefOrder>2</b:RefOrder>
+  </b:Source>
+  <b:Source>
+    <b:Tag>The23</b:Tag>
+    <b:SourceType>InternetSite</b:SourceType>
+    <b:Guid>{8BC5BDF1-3AEF-4E8C-8459-92888F447DB7}</b:Guid>
+    <b:Title>Thymeleaf</b:Title>
+    <b:Year>2023</b:Year>
+    <b:Author>
+      <b:Author>
+        <b:NameList>
+          <b:Person>
+            <b:Last>TheThymeleafTeam</b:Last>
+          </b:Person>
+        </b:NameList>
+      </b:Author>
+    </b:Author>
+    <b:InternetSiteTitle>Thymeleaf</b:InternetSiteTitle>
+    <b:Month>07</b:Month>
+    <b:Day>30</b:Day>
+    <b:URL>https://www.thymeleaf.org/</b:URL>
     <b:RefOrder>1</b:RefOrder>
   </b:Source>
 </b:Sources>
@@ -5097,7 +5176,7 @@
 </file>
 
 <file path=customXml/itemProps2.xml><?xml version="1.0" encoding="utf-8"?>
-<ds:datastoreItem xmlns:ds="http://schemas.openxmlformats.org/officeDocument/2006/customXml" ds:itemID="{2E2EF3F6-4587-4B86-B7DC-0E916653CB03}">
+<ds:datastoreItem xmlns:ds="http://schemas.openxmlformats.org/officeDocument/2006/customXml" ds:itemID="{E30A8EB9-9F02-49C2-B4A9-5993A8F84B87}">
   <ds:schemaRefs>
     <ds:schemaRef ds:uri="http://schemas.openxmlformats.org/officeDocument/2006/bibliography"/>
   </ds:schemaRefs>

</xml_diff>